<commit_message>
AddParts done. Needs CatalogVM PartsList
</commit_message>
<xml_diff>
--- a/Доки/Курсач Лист задания.docx
+++ b/Доки/Курсач Лист задания.docx
@@ -162,18 +162,8 @@
           <w:szCs w:val="24"/>
           <w:u w:val="single"/>
         </w:rPr>
-        <w:t xml:space="preserve">Н.В. </w:t>
-      </w:r>
-      <w:proofErr w:type="spellStart"/>
-      <w:r>
-        <w:rPr>
-          <w:sz w:val="24"/>
-          <w:szCs w:val="24"/>
-          <w:u w:val="single"/>
-        </w:rPr>
-        <w:t>Пацей</w:t>
-      </w:r>
-      <w:proofErr w:type="spellEnd"/>
+        <w:t>Н.В. Пацей</w:t>
+      </w:r>
     </w:p>
     <w:p>
       <w:pPr>
@@ -1039,40 +1029,16 @@
         </w:rPr>
         <w:t xml:space="preserve"> </w:t>
       </w:r>
+      <w:r>
+        <w:rPr>
+          <w:rFonts w:eastAsia="Times New Roman"/>
+          <w:sz w:val="24"/>
+          <w:szCs w:val="24"/>
+        </w:rPr>
+        <w:t>магазинах;</w:t>
+      </w:r>
       <w:bookmarkStart w:id="0" w:name="_GoBack"/>
       <w:bookmarkEnd w:id="0"/>
-      <w:r>
-        <w:rPr>
-          <w:rFonts w:eastAsia="Times New Roman"/>
-          <w:sz w:val="24"/>
-          <w:szCs w:val="24"/>
-        </w:rPr>
-        <w:t>магазинах;</w:t>
-      </w:r>
-    </w:p>
-    <w:p>
-      <w:pPr>
-        <w:pStyle w:val="a3"/>
-        <w:numPr>
-          <w:ilvl w:val="1"/>
-          <w:numId w:val="4"/>
-        </w:numPr>
-        <w:spacing w:after="0"/>
-        <w:ind w:right="0"/>
-        <w:rPr>
-          <w:rFonts w:eastAsia="Times New Roman"/>
-          <w:sz w:val="24"/>
-          <w:szCs w:val="24"/>
-        </w:rPr>
-      </w:pPr>
-      <w:r>
-        <w:rPr>
-          <w:rFonts w:eastAsia="Times New Roman"/>
-          <w:sz w:val="24"/>
-          <w:szCs w:val="24"/>
-        </w:rPr>
-        <w:t>Оставлять отзывы.</w:t>
-      </w:r>
       <w:r>
         <w:rPr>
           <w:rFonts w:eastAsia="Times New Roman"/>
@@ -1362,7 +1328,6 @@
           <w:sz w:val="24"/>
           <w:szCs w:val="24"/>
         </w:rPr>
-        <w:lastRenderedPageBreak/>
         <w:t>Заключение</w:t>
       </w:r>
     </w:p>
@@ -1383,6 +1348,7 @@
           <w:sz w:val="24"/>
           <w:szCs w:val="24"/>
         </w:rPr>
+        <w:lastRenderedPageBreak/>
         <w:t>Список используемых источников</w:t>
       </w:r>
     </w:p>

</xml_diff>